<commit_message>
Circle Language Spec: Globality: Document formatting.
</commit_message>
<xml_diff>
--- a/1.1. Circle Language Spec/08. Globality/Globality.docx
+++ b/1.1. Circle Language Spec/08. Globality/Globality.docx
@@ -21,7 +21,7 @@
           <w:bottom w:w="68" w:type="dxa"/>
           <w:right w:w="57" w:type="dxa"/>
         </w:tblCellMar>
-        <w:tblLook w:val="00BF" w:firstRow="1" w:lastRow="0" w:firstColumn="1" w:lastColumn="0" w:noHBand="0" w:noVBand="0"/>
+        <w:tblLook w:val="00A0" w:firstRow="1" w:lastRow="0" w:firstColumn="1" w:lastColumn="0" w:noHBand="0" w:noVBand="0"/>
       </w:tblPr>
       <w:tblGrid>
         <w:gridCol w:w="8630"/>
@@ -36,8 +36,6 @@
             <w:pPr>
               <w:pStyle w:val="Heading1"/>
             </w:pPr>
-            <w:bookmarkStart w:id="0" w:name="_GoBack"/>
-            <w:bookmarkEnd w:id="0"/>
             <w:r>
               <w:t>Circle Language Spec: Globality</w:t>
             </w:r>
@@ -49,6 +47,8 @@
       <w:pPr>
         <w:pStyle w:val="Heading2"/>
       </w:pPr>
+      <w:bookmarkStart w:id="0" w:name="_GoBack"/>
+      <w:bookmarkEnd w:id="0"/>
       <w:r>
         <w:t>Globality</w:t>
       </w:r>
@@ -657,7 +657,6 @@
         <w:t>The texts below are ideas yet to be turned into good documentation.</w:t>
       </w:r>
     </w:p>
-    <w:p/>
     <w:p>
       <w:pPr>
         <w:pStyle w:val="Heading3"/>
@@ -668,7 +667,7 @@
     </w:p>
     <w:p>
       <w:pPr>
-        <w:pStyle w:val="Heading7"/>
+        <w:pStyle w:val="Heading4"/>
       </w:pPr>
       <w:r>
         <w:t>Multiple Globality Levels</w:t>
@@ -791,7 +790,7 @@
     <w:p/>
     <w:p>
       <w:pPr>
-        <w:pStyle w:val="Heading5"/>
+        <w:pStyle w:val="Heading4"/>
       </w:pPr>
       <w:r>
         <w:t>System Procedures for Globalities</w:t>
@@ -1481,10 +1480,10 @@
     <w:basedOn w:val="Normal"/>
     <w:next w:val="Normal"/>
     <w:qFormat/>
-    <w:rsid w:val="00A531F0"/>
+    <w:rsid w:val="00891B03"/>
     <w:pPr>
       <w:keepNext/>
-      <w:spacing w:before="120" w:after="120"/>
+      <w:spacing w:before="180" w:after="120"/>
       <w:outlineLvl w:val="2"/>
     </w:pPr>
     <w:rPr>
@@ -1498,15 +1497,16 @@
     <w:basedOn w:val="Normal"/>
     <w:next w:val="Normal"/>
     <w:qFormat/>
-    <w:rsid w:val="004348B0"/>
+    <w:rsid w:val="00891B03"/>
     <w:pPr>
       <w:keepNext/>
-      <w:spacing w:before="120" w:after="120"/>
+      <w:spacing w:before="180" w:after="120"/>
       <w:outlineLvl w:val="3"/>
     </w:pPr>
     <w:rPr>
-      <w:b/>
       <w:bCs/>
+      <w:i/>
+      <w:sz w:val="22"/>
       <w:szCs w:val="28"/>
     </w:rPr>
   </w:style>
@@ -1564,9 +1564,15 @@
   </w:style>
   <w:style w:type="character" w:default="1" w:styleId="DefaultParagraphFont">
     <w:name w:val="Default Paragraph Font"/>
+    <w:uiPriority w:val="1"/>
+    <w:semiHidden/>
+    <w:unhideWhenUsed/>
   </w:style>
   <w:style w:type="table" w:default="1" w:styleId="TableNormal">
     <w:name w:val="Normal Table"/>
+    <w:uiPriority w:val="99"/>
+    <w:semiHidden/>
+    <w:unhideWhenUsed/>
     <w:tblPr>
       <w:tblInd w:w="0" w:type="dxa"/>
       <w:tblCellMar>
@@ -1579,6 +1585,9 @@
   </w:style>
   <w:style w:type="numbering" w:default="1" w:styleId="NoList">
     <w:name w:val="No List"/>
+    <w:uiPriority w:val="99"/>
+    <w:semiHidden/>
+    <w:unhideWhenUsed/>
   </w:style>
   <w:style w:type="character" w:customStyle="1" w:styleId="Style6pt">
     <w:name w:val="Style 6 pt"/>

</xml_diff>